<commit_message>
pagos parciales. movimiento y caja
</commit_message>
<xml_diff>
--- a/TesisMelanie1.docx
+++ b/TesisMelanie1.docx
@@ -6091,61 +6091,68 @@
         <w:rPr>
           <w:rFonts w:ascii="Times New Roman" w:hAnsi="Times New Roman"/>
           <w:szCs w:val="24"/>
-          <w:lang w:val="en-US"/>
-        </w:rPr>
-      </w:pPr>
-      <w:r>
-        <w:rPr>
-          <w:lang w:val="en-US"/>
-        </w:rPr>
+        </w:rPr>
+      </w:pPr>
+      <w:r>
         <w:t xml:space="preserve">DSL </w:t>
       </w:r>
       <w:r>
-        <w:rPr>
-          <w:lang w:val="en-US"/>
-        </w:rPr>
         <w:tab/>
       </w:r>
-      <w:r>
-        <w:rPr>
-          <w:lang w:val="en-US"/>
-        </w:rPr>
-        <w:t xml:space="preserve">Domain Specific Language </w:t>
-      </w:r>
-    </w:p>
-    <w:p>
-      <w:pPr>
-        <w:rPr>
-          <w:rFonts w:ascii="Times New Roman" w:hAnsi="Times New Roman"/>
-          <w:szCs w:val="24"/>
-          <w:lang w:val="en-US"/>
-        </w:rPr>
-      </w:pPr>
-    </w:p>
-    <w:p>
-      <w:pPr>
-        <w:rPr>
-          <w:rFonts w:ascii="Times New Roman" w:hAnsi="Times New Roman"/>
-          <w:szCs w:val="24"/>
-          <w:lang w:val="en-US"/>
-        </w:rPr>
-      </w:pPr>
-    </w:p>
-    <w:p>
-      <w:pPr>
-        <w:rPr>
-          <w:rFonts w:ascii="Times New Roman" w:hAnsi="Times New Roman"/>
-          <w:szCs w:val="24"/>
-          <w:lang w:val="en-US"/>
-        </w:rPr>
-      </w:pPr>
-    </w:p>
-    <w:p>
-      <w:pPr>
-        <w:rPr>
-          <w:rFonts w:ascii="Times New Roman" w:hAnsi="Times New Roman"/>
-          <w:szCs w:val="24"/>
-          <w:lang w:val="en-US"/>
+      <w:proofErr w:type="spellStart"/>
+      <w:r>
+        <w:t>Domain</w:t>
+      </w:r>
+      <w:proofErr w:type="spellEnd"/>
+      <w:r>
+        <w:t xml:space="preserve"> </w:t>
+      </w:r>
+      <w:proofErr w:type="spellStart"/>
+      <w:r>
+        <w:t>Specific</w:t>
+      </w:r>
+      <w:proofErr w:type="spellEnd"/>
+      <w:r>
+        <w:t xml:space="preserve"> </w:t>
+      </w:r>
+      <w:proofErr w:type="spellStart"/>
+      <w:r>
+        <w:t>Language</w:t>
+      </w:r>
+      <w:proofErr w:type="spellEnd"/>
+      <w:r>
+        <w:t xml:space="preserve"> </w:t>
+      </w:r>
+    </w:p>
+    <w:p>
+      <w:pPr>
+        <w:rPr>
+          <w:rFonts w:ascii="Times New Roman" w:hAnsi="Times New Roman"/>
+          <w:szCs w:val="24"/>
+        </w:rPr>
+      </w:pPr>
+    </w:p>
+    <w:p>
+      <w:pPr>
+        <w:rPr>
+          <w:rFonts w:ascii="Times New Roman" w:hAnsi="Times New Roman"/>
+          <w:szCs w:val="24"/>
+        </w:rPr>
+      </w:pPr>
+    </w:p>
+    <w:p>
+      <w:pPr>
+        <w:rPr>
+          <w:rFonts w:ascii="Times New Roman" w:hAnsi="Times New Roman"/>
+          <w:szCs w:val="24"/>
+        </w:rPr>
+      </w:pPr>
+    </w:p>
+    <w:p>
+      <w:pPr>
+        <w:rPr>
+          <w:rFonts w:ascii="Times New Roman" w:hAnsi="Times New Roman"/>
+          <w:szCs w:val="24"/>
         </w:rPr>
         <w:sectPr>
           <w:headerReference w:type="default" r:id="rId10"/>
@@ -8103,7 +8110,6 @@
         <w:rPr>
           <w:rFonts w:ascii="Times New Roman" w:hAnsi="Times New Roman"/>
           <w:szCs w:val="24"/>
-          <w:lang w:val="en-US"/>
         </w:rPr>
         <w:br w:type="page"/>
       </w:r>
@@ -10009,7 +10015,10 @@
     </w:p>
     <w:p>
       <w:r>
-        <w:t>Colegio divina Esperanza</w:t>
+        <w:t>Colegio D</w:t>
+      </w:r>
+      <w:r>
+        <w:t>ivina Esperanza</w:t>
       </w:r>
     </w:p>
     <w:p>
@@ -10213,7 +10222,16 @@
       </w:r>
       <w:proofErr w:type="spellEnd"/>
     </w:p>
-    <w:p/>
+    <w:p>
+      <w:pPr>
+        <w:pStyle w:val="MiLista"/>
+        <w:numPr>
+          <w:ilvl w:val="0"/>
+          <w:numId w:val="0"/>
+        </w:numPr>
+        <w:ind w:left="1260" w:hanging="360"/>
+      </w:pPr>
+    </w:p>
     <w:p>
       <w:proofErr w:type="spellStart"/>
       <w:proofErr w:type="gramStart"/>
@@ -12413,19 +12431,17 @@
         </w:rPr>
         <w:t xml:space="preserve">La metodología a utilizada fue </w:t>
       </w:r>
-      <w:proofErr w:type="spellStart"/>
       <w:r>
         <w:rPr>
           <w:lang w:val="es-ES_tradnl"/>
         </w:rPr>
-        <w:t>Kanban</w:t>
-      </w:r>
-      <w:proofErr w:type="spellEnd"/>
+        <w:t xml:space="preserve">KANBAN </w:t>
+      </w:r>
       <w:r>
         <w:rPr>
           <w:lang w:val="es-ES_tradnl"/>
         </w:rPr>
-        <w:t xml:space="preserve"> ya que se basa en disminuir retrasos y crear un sistema de producción eficiente. </w:t>
+        <w:t xml:space="preserve">ya que se basa en disminuir retrasos y crear un sistema de producción eficiente. </w:t>
       </w:r>
     </w:p>
     <w:p>
@@ -12440,19 +12456,17 @@
         </w:rPr>
         <w:t xml:space="preserve">Los sistemas </w:t>
       </w:r>
-      <w:proofErr w:type="spellStart"/>
       <w:r>
         <w:rPr>
           <w:lang w:val="es-ES_tradnl"/>
         </w:rPr>
-        <w:t>Kanban</w:t>
-      </w:r>
-      <w:proofErr w:type="spellEnd"/>
+        <w:t xml:space="preserve">KANBAN </w:t>
+      </w:r>
       <w:r>
         <w:rPr>
           <w:lang w:val="es-ES_tradnl"/>
         </w:rPr>
-        <w:t xml:space="preserve"> consisten en un conjunto de formas de comunicarse e intercambiar información entre los diferentes operarios de una línea de producción, de una empresa, o entre proveedor y cliente. Su propósito es simplificar la comunicación, agilizándola y evitando errores producidos por falta de información.</w:t>
+        <w:t>consisten en un conjunto de formas de comunicarse e intercambiar información entre los diferentes operarios de una línea de producción, de una empresa, o entre proveedor y cliente. Su propósito es simplificar la comunicación, agilizándola y evitando errores producidos por falta de información.</w:t>
       </w:r>
       <w:sdt>
         <w:sdtPr>
@@ -12505,19 +12519,19 @@
         </w:rPr>
         <w:t xml:space="preserve">Las principales reglas de </w:t>
       </w:r>
-      <w:proofErr w:type="spellStart"/>
+      <w:bookmarkStart w:id="48" w:name="_GoBack"/>
       <w:r>
         <w:rPr>
           <w:lang w:val="es-ES_tradnl"/>
         </w:rPr>
-        <w:t>Kanban</w:t>
-      </w:r>
-      <w:proofErr w:type="spellEnd"/>
+        <w:t xml:space="preserve">KANBAN </w:t>
+      </w:r>
+      <w:bookmarkEnd w:id="48"/>
       <w:r>
         <w:rPr>
           <w:lang w:val="es-ES_tradnl"/>
         </w:rPr>
-        <w:t xml:space="preserve"> son tres: Visualizar el trabajo y las fases del ciclo de producción o flujo de trabajo, determinar el límite de “trabajo en curso” (o </w:t>
+        <w:t xml:space="preserve">son tres: Visualizar el trabajo y las fases del ciclo de producción o flujo de trabajo, determinar el límite de “trabajo en curso” (o </w:t>
       </w:r>
       <w:proofErr w:type="spellStart"/>
       <w:r>
@@ -12593,14 +12607,14 @@
           <w:lang w:val="es-ES" w:eastAsia="es-ES_tradnl"/>
         </w:rPr>
       </w:pPr>
-      <w:bookmarkStart w:id="48" w:name="_Toc491728765"/>
+      <w:bookmarkStart w:id="49" w:name="_Toc491728765"/>
       <w:r>
         <w:rPr>
           <w:lang w:val="es-ES" w:eastAsia="es-ES_tradnl"/>
         </w:rPr>
         <w:t>Delimitación</w:t>
       </w:r>
-      <w:bookmarkEnd w:id="48"/>
+      <w:bookmarkEnd w:id="49"/>
     </w:p>
     <w:p>
       <w:pPr>
@@ -12609,14 +12623,14 @@
           <w:lang w:val="es-ES" w:eastAsia="es-ES_tradnl"/>
         </w:rPr>
       </w:pPr>
-      <w:bookmarkStart w:id="49" w:name="_Toc491728766"/>
+      <w:bookmarkStart w:id="50" w:name="_Toc491728766"/>
       <w:r>
         <w:rPr>
           <w:lang w:val="es-ES" w:eastAsia="es-ES_tradnl"/>
         </w:rPr>
         <w:t>Alcance</w:t>
       </w:r>
-      <w:bookmarkEnd w:id="49"/>
+      <w:bookmarkEnd w:id="50"/>
     </w:p>
     <w:p>
       <w:pPr>
@@ -12860,8 +12874,6 @@
           <w:lang w:eastAsia="es-ES_tradnl"/>
         </w:rPr>
       </w:pPr>
-      <w:bookmarkStart w:id="50" w:name="_GoBack"/>
-      <w:bookmarkEnd w:id="50"/>
       <w:r>
         <w:rPr>
           <w:lang w:eastAsia="es-ES_tradnl"/>
@@ -12954,19 +12966,8 @@
           <w:lang w:eastAsia="es-ES"/>
         </w:rPr>
       </w:pPr>
-      <w:commentRangeStart w:id="53"/>
-      <w:r>
-        <w:t xml:space="preserve">Todo análisis </w:t>
-      </w:r>
-      <w:commentRangeEnd w:id="53"/>
-      <w:r>
-        <w:rPr>
-          <w:rStyle w:val="Refdecomentario"/>
-        </w:rPr>
-        <w:commentReference w:id="53"/>
-      </w:r>
-      <w:r>
-        <w:t xml:space="preserve">de sistemas informático </w:t>
+      <w:r>
+        <w:t xml:space="preserve">Todo análisis de sistemas informático </w:t>
       </w:r>
       <w:r>
         <w:t>requiere</w:t>
@@ -13995,14 +13996,14 @@
           <w:lang w:val="es-ES"/>
         </w:rPr>
       </w:pPr>
-      <w:bookmarkStart w:id="54" w:name="_Toc491728769"/>
+      <w:bookmarkStart w:id="53" w:name="_Toc491728769"/>
       <w:r>
         <w:rPr>
           <w:lang w:val="es-ES"/>
         </w:rPr>
         <w:t>Desarrollo del Software</w:t>
       </w:r>
-      <w:bookmarkEnd w:id="54"/>
+      <w:bookmarkEnd w:id="53"/>
     </w:p>
     <w:p>
       <w:r>
@@ -14275,7 +14276,7 @@
         </w:rPr>
         <w:br w:type="page"/>
       </w:r>
-      <w:bookmarkStart w:id="55" w:name="_Toc491728770"/>
+      <w:bookmarkStart w:id="54" w:name="_Toc491728770"/>
       <w:r>
         <w:rPr>
           <w:lang w:val="es-PY"/>
@@ -14283,7 +14284,7 @@
         <w:lastRenderedPageBreak/>
         <w:t>Conclusión</w:t>
       </w:r>
-      <w:bookmarkEnd w:id="55"/>
+      <w:bookmarkEnd w:id="54"/>
     </w:p>
     <w:p>
       <w:pPr>
@@ -14586,7 +14587,7 @@
         </w:rPr>
         <w:br w:type="page"/>
       </w:r>
-      <w:bookmarkStart w:id="56" w:name="_Toc491728771"/>
+      <w:bookmarkStart w:id="55" w:name="_Toc491728771"/>
       <w:r>
         <w:rPr>
           <w:rStyle w:val="Ttulo1Car"/>
@@ -14595,7 +14596,7 @@
         <w:lastRenderedPageBreak/>
         <w:t>Lista de Referencias</w:t>
       </w:r>
-      <w:bookmarkEnd w:id="56"/>
+      <w:bookmarkEnd w:id="55"/>
     </w:p>
     <w:sdt>
       <w:sdtPr>
@@ -15969,7 +15970,7 @@
         </w:rPr>
         <w:br w:type="page"/>
       </w:r>
-      <w:bookmarkStart w:id="57" w:name="_Toc491728772"/>
+      <w:bookmarkStart w:id="56" w:name="_Toc491728772"/>
       <w:r>
         <w:rPr>
           <w:lang w:val="es-ES"/>
@@ -15977,7 +15978,7 @@
         <w:lastRenderedPageBreak/>
         <w:t>Anexos</w:t>
       </w:r>
-      <w:bookmarkEnd w:id="57"/>
+      <w:bookmarkEnd w:id="56"/>
     </w:p>
     <w:p>
       <w:pPr>
@@ -15987,20 +15988,20 @@
           <w:lang w:val="es-ES"/>
         </w:rPr>
       </w:pPr>
-      <w:bookmarkStart w:id="58" w:name="_Toc491728773"/>
+      <w:bookmarkStart w:id="57" w:name="_Toc491728773"/>
       <w:r>
         <w:rPr>
           <w:lang w:val="es-ES"/>
         </w:rPr>
         <w:t>Anexo 1: Enlace al proyecto</w:t>
       </w:r>
-      <w:bookmarkEnd w:id="58"/>
+      <w:bookmarkEnd w:id="57"/>
     </w:p>
     <w:p>
       <w:r>
         <w:t>Proyecto:</w:t>
       </w:r>
-      <w:hyperlink r:id="rId12" w:history="1">
+      <w:hyperlink r:id="rId11" w:history="1">
         <w:r>
           <w:t>https://github.com/meleve/SanPi/tree/master/sanpioxadmin</w:t>
         </w:r>
@@ -16014,14 +16015,14 @@
           <w:lang w:val="es-PY"/>
         </w:rPr>
       </w:pPr>
-      <w:bookmarkStart w:id="59" w:name="_Toc491728774"/>
+      <w:bookmarkStart w:id="58" w:name="_Toc491728774"/>
       <w:r>
         <w:rPr>
           <w:lang w:val="es-PY"/>
         </w:rPr>
         <w:t>Anexo 2: Modelado del Sistema</w:t>
       </w:r>
-      <w:bookmarkEnd w:id="59"/>
+      <w:bookmarkEnd w:id="58"/>
     </w:p>
     <w:p>
       <w:pPr>
@@ -16050,7 +16051,7 @@
                     <pic:cNvPicPr/>
                   </pic:nvPicPr>
                   <pic:blipFill rotWithShape="1">
-                    <a:blip r:embed="rId13"/>
+                    <a:blip r:embed="rId12"/>
                     <a:srcRect l="28430" t="14354" r="14017" b="8210"/>
                     <a:stretch/>
                   </pic:blipFill>
@@ -16086,7 +16087,7 @@
           <w:lang w:val="es-PY"/>
         </w:rPr>
       </w:pPr>
-      <w:bookmarkStart w:id="60" w:name="_Toc491728775"/>
+      <w:bookmarkStart w:id="59" w:name="_Toc491728775"/>
       <w:r>
         <w:rPr>
           <w:lang w:val="es-PY"/>
@@ -16099,7 +16100,7 @@
         </w:rPr>
         <w:t>Entrevista realizada</w:t>
       </w:r>
-      <w:bookmarkEnd w:id="60"/>
+      <w:bookmarkEnd w:id="59"/>
     </w:p>
     <w:p>
       <w:pPr>
@@ -16439,7 +16440,159 @@
         <w:t>De qué manera lleva el stock de las mismas?</w:t>
       </w:r>
     </w:p>
-    <w:p/>
+    <w:p>
+      <w:pPr>
+        <w:pStyle w:val="Ttulo1"/>
+        <w:jc w:val="left"/>
+        <w:rPr>
+          <w:lang w:val="es-PY"/>
+        </w:rPr>
+      </w:pPr>
+      <w:r>
+        <w:rPr>
+          <w:noProof/>
+          <w:lang w:eastAsia="es-ES"/>
+        </w:rPr>
+        <w:drawing>
+          <wp:anchor distT="0" distB="0" distL="114300" distR="114300" simplePos="0" relativeHeight="251658752" behindDoc="0" locked="0" layoutInCell="1" allowOverlap="1" wp14:anchorId="340A3BCF" wp14:editId="07A53E75">
+            <wp:simplePos x="0" y="0"/>
+            <wp:positionH relativeFrom="margin">
+              <wp:posOffset>-67310</wp:posOffset>
+            </wp:positionH>
+            <wp:positionV relativeFrom="margin">
+              <wp:posOffset>4705350</wp:posOffset>
+            </wp:positionV>
+            <wp:extent cx="6078220" cy="2828925"/>
+            <wp:effectExtent l="0" t="0" r="0" b="0"/>
+            <wp:wrapSquare wrapText="bothSides"/>
+            <wp:docPr id="2" name="Imagen 2"/>
+            <wp:cNvGraphicFramePr>
+              <a:graphicFrameLocks xmlns:a="http://schemas.openxmlformats.org/drawingml/2006/main" noChangeAspect="1"/>
+            </wp:cNvGraphicFramePr>
+            <a:graphic xmlns:a="http://schemas.openxmlformats.org/drawingml/2006/main">
+              <a:graphicData uri="http://schemas.openxmlformats.org/drawingml/2006/picture">
+                <pic:pic xmlns:pic="http://schemas.openxmlformats.org/drawingml/2006/picture">
+                  <pic:nvPicPr>
+                    <pic:cNvPr id="0" name=""/>
+                    <pic:cNvPicPr/>
+                  </pic:nvPicPr>
+                  <pic:blipFill rotWithShape="1">
+                    <a:blip r:embed="rId13">
+                      <a:extLst>
+                        <a:ext uri="{28A0092B-C50C-407E-A947-70E740481C1C}">
+                          <a14:useLocalDpi xmlns:a14="http://schemas.microsoft.com/office/drawing/2010/main" val="0"/>
+                        </a:ext>
+                      </a:extLst>
+                    </a:blip>
+                    <a:srcRect t="11481" b="5740"/>
+                    <a:stretch/>
+                  </pic:blipFill>
+                  <pic:spPr bwMode="auto">
+                    <a:xfrm>
+                      <a:off x="0" y="0"/>
+                      <a:ext cx="6078220" cy="2828925"/>
+                    </a:xfrm>
+                    <a:prstGeom prst="rect">
+                      <a:avLst/>
+                    </a:prstGeom>
+                    <a:ln>
+                      <a:noFill/>
+                    </a:ln>
+                    <a:extLst>
+                      <a:ext uri="{53640926-AAD7-44D8-BBD7-CCE9431645EC}">
+                        <a14:shadowObscured xmlns:a14="http://schemas.microsoft.com/office/drawing/2010/main"/>
+                      </a:ext>
+                    </a:extLst>
+                  </pic:spPr>
+                </pic:pic>
+              </a:graphicData>
+            </a:graphic>
+          </wp:anchor>
+        </w:drawing>
+      </w:r>
+      <w:r>
+        <w:rPr>
+          <w:lang w:val="es-PY"/>
+        </w:rPr>
+        <w:t>Anexo</w:t>
+      </w:r>
+      <w:r>
+        <w:rPr>
+          <w:lang w:val="es-PY"/>
+        </w:rPr>
+        <w:t xml:space="preserve"> 4: Herramienta colaborativa</w:t>
+      </w:r>
+      <w:r>
+        <w:rPr>
+          <w:lang w:val="es-PY"/>
+        </w:rPr>
+        <w:t xml:space="preserve"> </w:t>
+      </w:r>
+    </w:p>
+    <w:p>
+      <w:pPr>
+        <w:rPr>
+          <w:lang w:val="es-PY"/>
+        </w:rPr>
+      </w:pPr>
+      <w:r>
+        <w:rPr>
+          <w:lang w:val="es-PY"/>
+        </w:rPr>
+        <w:t>Como he</w:t>
+      </w:r>
+      <w:r>
+        <w:rPr>
+          <w:lang w:val="es-PY"/>
+        </w:rPr>
+        <w:t>rramienta colaborativa se eligió</w:t>
+      </w:r>
+      <w:r>
+        <w:rPr>
+          <w:lang w:val="es-PY"/>
+        </w:rPr>
+        <w:t xml:space="preserve"> </w:t>
+      </w:r>
+      <w:proofErr w:type="spellStart"/>
+      <w:r>
+        <w:rPr>
+          <w:lang w:val="es-PY"/>
+        </w:rPr>
+        <w:t>Trello</w:t>
+      </w:r>
+      <w:proofErr w:type="spellEnd"/>
+      <w:r>
+        <w:rPr>
+          <w:lang w:val="es-PY"/>
+        </w:rPr>
+        <w:t xml:space="preserve"> que ayuda a organizar las tareas con los tableros que ofrece para dividir de acuerdo a las dificultades. </w:t>
+      </w:r>
+    </w:p>
+    <w:p>
+      <w:pPr>
+        <w:pStyle w:val="Ttulo1"/>
+        <w:jc w:val="left"/>
+        <w:rPr>
+          <w:lang w:val="es-PY"/>
+        </w:rPr>
+      </w:pPr>
+      <w:r>
+        <w:rPr>
+          <w:b w:val="0"/>
+          <w:bCs w:val="0"/>
+          <w:lang w:val="es-PY"/>
+        </w:rPr>
+        <w:t xml:space="preserve"> </w:t>
+      </w:r>
+    </w:p>
+    <w:p>
+      <w:pPr>
+        <w:jc w:val="center"/>
+        <w:rPr>
+          <w:lang w:val="es-PY"/>
+        </w:rPr>
+      </w:pPr>
+    </w:p>
     <w:sectPr>
       <w:headerReference w:type="default" r:id="rId14"/>
       <w:headerReference w:type="first" r:id="rId15"/>
@@ -16455,192 +16608,6 @@
     </w:sectPr>
   </w:body>
 </w:document>
-</file>
-
-<file path=word/comments.xml><?xml version="1.0" encoding="utf-8"?>
-<w:comments xmlns:wpc="http://schemas.microsoft.com/office/word/2010/wordprocessingCanvas" xmlns:mc="http://schemas.openxmlformats.org/markup-compatibility/2006" xmlns:o="urn:schemas-microsoft-com:office:office" xmlns:r="http://schemas.openxmlformats.org/officeDocument/2006/relationships" xmlns:m="http://schemas.openxmlformats.org/officeDocument/2006/math" xmlns:v="urn:schemas-microsoft-com:vml" xmlns:wp14="http://schemas.microsoft.com/office/word/2010/wordprocessingDrawing" xmlns:wp="http://schemas.openxmlformats.org/drawingml/2006/wordprocessingDrawing" xmlns:w10="urn:schemas-microsoft-com:office:word" xmlns:w="http://schemas.openxmlformats.org/wordprocessingml/2006/main" xmlns:w14="http://schemas.microsoft.com/office/word/2010/wordml" xmlns:wpg="http://schemas.microsoft.com/office/word/2010/wordprocessingGroup" xmlns:wpi="http://schemas.microsoft.com/office/word/2010/wordprocessingInk" xmlns:wne="http://schemas.microsoft.com/office/word/2006/wordml" xmlns:wps="http://schemas.microsoft.com/office/word/2010/wordprocessingShape" mc:Ignorable="w14 wp14">
-  <w:comment w:id="53" w:author="Usuario" w:date="2017-08-13T23:54:00Z" w:initials="U">
-    <w:p>
-      <w:pPr>
-        <w:pStyle w:val="Listavistosa-nfasis11"/>
-        <w:numPr>
-          <w:ilvl w:val="0"/>
-          <w:numId w:val="3"/>
-        </w:numPr>
-        <w:rPr>
-          <w:rFonts w:ascii="Times" w:hAnsi="Times"/>
-          <w:color w:val="FF0000"/>
-          <w:szCs w:val="20"/>
-          <w:lang w:eastAsia="en-US"/>
-        </w:rPr>
-      </w:pPr>
-      <w:r>
-        <w:rPr>
-          <w:rStyle w:val="Refdecomentario"/>
-        </w:rPr>
-        <w:annotationRef/>
-      </w:r>
-    </w:p>
-    <w:p>
-      <w:pPr>
-        <w:pStyle w:val="Listavistosa-nfasis11"/>
-        <w:numPr>
-          <w:ilvl w:val="0"/>
-          <w:numId w:val="3"/>
-        </w:numPr>
-        <w:rPr>
-          <w:rFonts w:ascii="Times" w:hAnsi="Times"/>
-          <w:color w:val="FF0000"/>
-          <w:szCs w:val="20"/>
-          <w:lang w:eastAsia="en-US"/>
-        </w:rPr>
-      </w:pPr>
-      <w:r>
-        <w:rPr>
-          <w:rFonts w:ascii="Times" w:hAnsi="Times"/>
-          <w:color w:val="FF0000"/>
-          <w:szCs w:val="20"/>
-          <w:lang w:eastAsia="en-US"/>
-        </w:rPr>
-        <w:t xml:space="preserve">Objetivos </w:t>
-      </w:r>
-    </w:p>
-    <w:p>
-      <w:pPr>
-        <w:pStyle w:val="Listavistosa-nfasis11"/>
-        <w:numPr>
-          <w:ilvl w:val="0"/>
-          <w:numId w:val="3"/>
-        </w:numPr>
-        <w:rPr>
-          <w:rFonts w:ascii="Times" w:hAnsi="Times"/>
-          <w:color w:val="FF0000"/>
-          <w:szCs w:val="20"/>
-          <w:lang w:eastAsia="en-US"/>
-        </w:rPr>
-      </w:pPr>
-      <w:r>
-        <w:rPr>
-          <w:rFonts w:ascii="Times" w:hAnsi="Times"/>
-          <w:color w:val="FF0000"/>
-          <w:szCs w:val="20"/>
-          <w:lang w:eastAsia="en-US"/>
-        </w:rPr>
-        <w:t>Ana</w:t>
-      </w:r>
-      <w:r>
-        <w:rPr>
-          <w:rFonts w:ascii="Times" w:hAnsi="Times"/>
-          <w:color w:val="FF0000"/>
-          <w:szCs w:val="20"/>
-          <w:lang w:eastAsia="en-US"/>
-        </w:rPr>
-        <w:t>lizar los requerimientos necesarios a ser implementados por medio de la aplicación de los diferentes instrumentos para la obtención de información.</w:t>
-      </w:r>
-    </w:p>
-    <w:p>
-      <w:pPr>
-        <w:pStyle w:val="Listavistosa-nfasis11"/>
-        <w:numPr>
-          <w:ilvl w:val="0"/>
-          <w:numId w:val="3"/>
-        </w:numPr>
-        <w:rPr>
-          <w:rFonts w:ascii="Times" w:hAnsi="Times"/>
-          <w:color w:val="FF0000"/>
-          <w:szCs w:val="20"/>
-          <w:lang w:eastAsia="en-US"/>
-        </w:rPr>
-      </w:pPr>
-      <w:r>
-        <w:rPr>
-          <w:rFonts w:ascii="Times" w:hAnsi="Times"/>
-          <w:color w:val="FF0000"/>
-          <w:szCs w:val="20"/>
-          <w:lang w:eastAsia="en-US"/>
-        </w:rPr>
-        <w:t>Analizar los requerimientos obtenidos.</w:t>
-      </w:r>
-    </w:p>
-    <w:p>
-      <w:pPr>
-        <w:pStyle w:val="Listavistosa-nfasis11"/>
-        <w:numPr>
-          <w:ilvl w:val="0"/>
-          <w:numId w:val="3"/>
-        </w:numPr>
-        <w:rPr>
-          <w:rFonts w:ascii="Times" w:hAnsi="Times"/>
-          <w:color w:val="FF0000"/>
-          <w:szCs w:val="20"/>
-          <w:lang w:eastAsia="en-US"/>
-        </w:rPr>
-      </w:pPr>
-      <w:r>
-        <w:rPr>
-          <w:rFonts w:ascii="Times" w:hAnsi="Times"/>
-          <w:color w:val="FF0000"/>
-          <w:szCs w:val="20"/>
-          <w:lang w:eastAsia="en-US"/>
-        </w:rPr>
-        <w:t>Investigar sobre la existencia de posibles herramientas de software que cumplan con los requisitos obtenidos.</w:t>
-      </w:r>
-    </w:p>
-    <w:p>
-      <w:pPr>
-        <w:pStyle w:val="Listavistosa-nfasis11"/>
-        <w:numPr>
-          <w:ilvl w:val="0"/>
-          <w:numId w:val="3"/>
-        </w:numPr>
-        <w:rPr>
-          <w:rFonts w:ascii="Times" w:hAnsi="Times"/>
-          <w:color w:val="FF0000"/>
-          <w:szCs w:val="20"/>
-          <w:lang w:eastAsia="en-US"/>
-        </w:rPr>
-      </w:pPr>
-      <w:r>
-        <w:rPr>
-          <w:rFonts w:ascii="Times" w:hAnsi="Times"/>
-          <w:color w:val="FF0000"/>
-          <w:szCs w:val="20"/>
-          <w:lang w:eastAsia="en-US"/>
-        </w:rPr>
-        <w:t>Determinar los componentes, módulos e interfaces necesarias a implementar</w:t>
-      </w:r>
-    </w:p>
-    <w:p>
-      <w:pPr>
-        <w:pStyle w:val="Listavistosa-nfasis11"/>
-        <w:numPr>
-          <w:ilvl w:val="0"/>
-          <w:numId w:val="3"/>
-        </w:numPr>
-        <w:rPr>
-          <w:rFonts w:ascii="Times" w:hAnsi="Times"/>
-          <w:color w:val="FF0000"/>
-          <w:szCs w:val="20"/>
-          <w:lang w:eastAsia="en-US"/>
-        </w:rPr>
-      </w:pPr>
-      <w:r>
-        <w:rPr>
-          <w:rFonts w:ascii="Times" w:hAnsi="Times"/>
-          <w:color w:val="FF0000"/>
-          <w:szCs w:val="20"/>
-          <w:lang w:eastAsia="en-US"/>
-        </w:rPr>
-        <w:t>Desarrollar y aplicar el sistema</w:t>
-      </w:r>
-    </w:p>
-    <w:p>
-      <w:pPr>
-        <w:pStyle w:val="Textocomentario"/>
-      </w:pPr>
-    </w:p>
-  </w:comment>
-</w:comments>
 </file>
 
 <file path=word/endnotes.xml><?xml version="1.0" encoding="utf-8"?>
@@ -16740,7 +16707,7 @@
         <w:noProof/>
         <w:lang w:val="es-PY"/>
       </w:rPr>
-      <w:t>19</w:t>
+      <w:t>18</w:t>
     </w:r>
     <w:r>
       <w:fldChar w:fldCharType="end"/>
@@ -18953,6 +18920,7 @@
   <w:style w:type="character" w:default="1" w:styleId="Fuentedeprrafopredeter">
     <w:name w:val="Default Paragraph Font"/>
     <w:uiPriority w:val="1"/>
+    <w:semiHidden/>
     <w:unhideWhenUsed/>
   </w:style>
   <w:style w:type="table" w:default="1" w:styleId="Tablanormal">
@@ -20799,7 +20767,7 @@
 </file>
 
 <file path=customXml/itemProps1.xml><?xml version="1.0" encoding="utf-8"?>
-<ds:datastoreItem xmlns:ds="http://schemas.openxmlformats.org/officeDocument/2006/customXml" ds:itemID="{6EE7EB5F-6CCB-492B-A8D6-D9479996D28C}">
+<ds:datastoreItem xmlns:ds="http://schemas.openxmlformats.org/officeDocument/2006/customXml" ds:itemID="{8C8BC15E-7B56-4E47-B36A-3F7C0A65210F}">
   <ds:schemaRefs>
     <ds:schemaRef ds:uri="http://schemas.openxmlformats.org/officeDocument/2006/bibliography"/>
   </ds:schemaRefs>

</xml_diff>